<commit_message>
updating the software verification plan
</commit_message>
<xml_diff>
--- a/Documentation/BRD 2.0.docx
+++ b/Documentation/BRD 2.0.docx
@@ -265,8 +265,10 @@
     <w:sdt>
       <w:sdtPr>
         <w:rPr>
-          <w:rFonts w:cstheme="minorHAnsi"/>
-          <w:color w:val="44546A" w:themeColor="text2"/>
+          <w:rFonts w:asciiTheme="majorHAnsi" w:eastAsiaTheme="majorEastAsia" w:hAnsiTheme="majorHAnsi" w:cstheme="minorHAnsi"/>
+          <w:color w:val="44546A" w:themeColor="text2"/>
+          <w:sz w:val="32"/>
+          <w:szCs w:val="32"/>
         </w:rPr>
         <w:id w:val="1424766801"/>
         <w:docPartObj>
@@ -276,7 +278,6 @@
       </w:sdtPr>
       <w:sdtEndPr>
         <w:rPr>
-          <w:rFonts w:eastAsiaTheme="majorEastAsia"/>
           <w:b/>
           <w:bCs/>
           <w:noProof/>
@@ -346,21 +347,7 @@
               <w:rFonts w:cstheme="minorHAnsi"/>
               <w:color w:val="44546A" w:themeColor="text2"/>
             </w:rPr>
-            <w:t>1</w:t>
-          </w:r>
-          <w:r>
-            <w:rPr>
-              <w:rFonts w:cstheme="minorHAnsi"/>
-              <w:color w:val="44546A" w:themeColor="text2"/>
-            </w:rPr>
-            <w:t xml:space="preserve"> </w:t>
-          </w:r>
-          <w:r>
-            <w:rPr>
-              <w:rFonts w:cstheme="minorHAnsi"/>
-              <w:color w:val="44546A" w:themeColor="text2"/>
-            </w:rPr>
-            <w:t>Introduction...........................................................................................................................</w:t>
+            <w:t>1 Introduction...........................................................................................................................</w:t>
           </w:r>
         </w:p>
         <w:p>
@@ -390,21 +377,7 @@
               <w:rFonts w:cstheme="minorHAnsi"/>
               <w:color w:val="44546A" w:themeColor="text2"/>
             </w:rPr>
-            <w:t>3   Intended</w:t>
-          </w:r>
-          <w:r>
-            <w:rPr>
-              <w:rFonts w:cstheme="minorHAnsi"/>
-              <w:color w:val="44546A" w:themeColor="text2"/>
-            </w:rPr>
-            <w:t xml:space="preserve"> </w:t>
-          </w:r>
-          <w:r>
-            <w:rPr>
-              <w:rFonts w:cstheme="minorHAnsi"/>
-              <w:color w:val="44546A" w:themeColor="text2"/>
-            </w:rPr>
-            <w:t>Audience...............................................................................................................</w:t>
+            <w:t>3   Intended Audience...............................................................................................................</w:t>
           </w:r>
         </w:p>
         <w:p>
@@ -434,21 +407,7 @@
               <w:rFonts w:cstheme="minorHAnsi"/>
               <w:color w:val="44546A" w:themeColor="text2"/>
             </w:rPr>
-            <w:t>5   Project</w:t>
-          </w:r>
-          <w:r>
-            <w:rPr>
-              <w:rFonts w:cstheme="minorHAnsi"/>
-              <w:color w:val="44546A" w:themeColor="text2"/>
-            </w:rPr>
-            <w:t xml:space="preserve"> </w:t>
-          </w:r>
-          <w:r>
-            <w:rPr>
-              <w:rFonts w:cstheme="minorHAnsi"/>
-              <w:color w:val="44546A" w:themeColor="text2"/>
-            </w:rPr>
-            <w:t>Scope........................................................................................................................</w:t>
+            <w:t>5   Project Scope........................................................................................................................</w:t>
           </w:r>
         </w:p>
         <w:p>
@@ -510,21 +469,7 @@
               <w:rFonts w:cstheme="minorHAnsi"/>
               <w:color w:val="44546A" w:themeColor="text2"/>
             </w:rPr>
-            <w:t xml:space="preserve"> of</w:t>
-          </w:r>
-          <w:r>
-            <w:rPr>
-              <w:rFonts w:cstheme="minorHAnsi"/>
-              <w:color w:val="44546A" w:themeColor="text2"/>
-            </w:rPr>
-            <w:t xml:space="preserve"> </w:t>
-          </w:r>
-          <w:r>
-            <w:rPr>
-              <w:rFonts w:cstheme="minorHAnsi"/>
-              <w:color w:val="44546A" w:themeColor="text2"/>
-            </w:rPr>
-            <w:t>Scope..................................................................................................................</w:t>
+            <w:t xml:space="preserve"> of Scope..................................................................................................................</w:t>
           </w:r>
         </w:p>
         <w:p>
@@ -539,21 +484,7 @@
               <w:rFonts w:cstheme="minorHAnsi"/>
               <w:color w:val="44546A" w:themeColor="text2"/>
             </w:rPr>
-            <w:t>6   Definition and</w:t>
-          </w:r>
-          <w:r>
-            <w:rPr>
-              <w:rFonts w:cstheme="minorHAnsi"/>
-              <w:color w:val="44546A" w:themeColor="text2"/>
-            </w:rPr>
-            <w:t xml:space="preserve"> </w:t>
-          </w:r>
-          <w:r>
-            <w:rPr>
-              <w:rFonts w:cstheme="minorHAnsi"/>
-              <w:color w:val="44546A" w:themeColor="text2"/>
-            </w:rPr>
-            <w:t>Acronyms......................................................................................................</w:t>
+            <w:t>6   Definition and Acronyms......................................................................................................</w:t>
           </w:r>
         </w:p>
         <w:p>
@@ -645,21 +576,7 @@
               <w:rFonts w:cstheme="minorHAnsi"/>
               <w:color w:val="44546A" w:themeColor="text2"/>
             </w:rPr>
-            <w:t>8   System Features and Business</w:t>
-          </w:r>
-          <w:r>
-            <w:rPr>
-              <w:rFonts w:cstheme="minorHAnsi"/>
-              <w:color w:val="44546A" w:themeColor="text2"/>
-            </w:rPr>
-            <w:t xml:space="preserve"> </w:t>
-          </w:r>
-          <w:r>
-            <w:rPr>
-              <w:rFonts w:cstheme="minorHAnsi"/>
-              <w:color w:val="44546A" w:themeColor="text2"/>
-            </w:rPr>
-            <w:t>Requirements......................................................................</w:t>
+            <w:t>8   System Features and Business Requirements......................................................................</w:t>
           </w:r>
         </w:p>
         <w:p>
@@ -690,14 +607,7 @@
               <w:rFonts w:cstheme="minorHAnsi"/>
               <w:color w:val="44546A" w:themeColor="text2"/>
             </w:rPr>
-            <w:t xml:space="preserve"> </w:t>
-          </w:r>
-          <w:r>
-            <w:rPr>
-              <w:rFonts w:cstheme="minorHAnsi"/>
-              <w:color w:val="44546A" w:themeColor="text2"/>
-            </w:rPr>
-            <w:t>Requirements...............................................................................................</w:t>
+            <w:t xml:space="preserve"> Requirements...............................................................................................</w:t>
           </w:r>
         </w:p>
         <w:p>
@@ -1300,7 +1210,6 @@
                 <w:color w:val="44546A" w:themeColor="text2"/>
               </w:rPr>
             </w:pPr>
-            <w:proofErr w:type="spellStart"/>
             <w:r>
               <w:rPr>
                 <w:rFonts w:asciiTheme="minorHAnsi" w:hAnsiTheme="minorHAnsi" w:cstheme="minorHAnsi"/>
@@ -1308,7 +1217,6 @@
               </w:rPr>
               <w:t>Shiney</w:t>
             </w:r>
-            <w:proofErr w:type="spellEnd"/>
           </w:p>
         </w:tc>
       </w:tr>
@@ -3209,23 +3117,7 @@
           <w:rFonts w:cstheme="minorHAnsi"/>
           <w:color w:val="44546A" w:themeColor="text2"/>
         </w:rPr>
-        <w:t xml:space="preserve">The application should allow users to sign up using their email addresses and choose </w:t>
-      </w:r>
-      <w:proofErr w:type="gramStart"/>
-      <w:r>
-        <w:rPr>
-          <w:rFonts w:cstheme="minorHAnsi"/>
-          <w:color w:val="44546A" w:themeColor="text2"/>
-        </w:rPr>
-        <w:t>new</w:t>
-      </w:r>
-      <w:proofErr w:type="gramEnd"/>
-      <w:r>
-        <w:rPr>
-          <w:rFonts w:cstheme="minorHAnsi"/>
-          <w:color w:val="44546A" w:themeColor="text2"/>
-        </w:rPr>
-        <w:t xml:space="preserve"> password and to confirm.</w:t>
+        <w:t>The application should allow users to sign up using their email addresses and choose new password and to confirm.</w:t>
       </w:r>
     </w:p>
     <w:p>
@@ -5409,6 +5301,15 @@
                 <w:szCs w:val="24"/>
               </w:rPr>
             </w:pPr>
+            <w:r>
+              <w:rPr>
+                <w:rFonts w:asciiTheme="minorHAnsi" w:hAnsiTheme="minorHAnsi" w:cstheme="minorHAnsi"/>
+                <w:color w:val="44546A" w:themeColor="text2"/>
+                <w:sz w:val="24"/>
+                <w:szCs w:val="24"/>
+              </w:rPr>
+              <w:t>26/11/2022</w:t>
+            </w:r>
           </w:p>
         </w:tc>
       </w:tr>
@@ -5430,7 +5331,6 @@
                 <w:szCs w:val="24"/>
               </w:rPr>
             </w:pPr>
-            <w:proofErr w:type="spellStart"/>
             <w:r>
               <w:rPr>
                 <w:rFonts w:asciiTheme="minorHAnsi" w:hAnsiTheme="minorHAnsi" w:cstheme="minorHAnsi"/>
@@ -5438,17 +5338,7 @@
                 <w:sz w:val="24"/>
                 <w:szCs w:val="24"/>
               </w:rPr>
-              <w:t>Shiney</w:t>
-            </w:r>
-            <w:proofErr w:type="spellEnd"/>
-            <w:r>
-              <w:rPr>
-                <w:rFonts w:asciiTheme="minorHAnsi" w:hAnsiTheme="minorHAnsi" w:cstheme="minorHAnsi"/>
-                <w:color w:val="44546A" w:themeColor="text2"/>
-                <w:sz w:val="24"/>
-                <w:szCs w:val="24"/>
-              </w:rPr>
-              <w:t xml:space="preserve"> Prabhakar, Team Member</w:t>
+              <w:t>Shiney Prabhakar, Team Member</w:t>
             </w:r>
           </w:p>
         </w:tc>
@@ -5466,6 +5356,15 @@
                 <w:szCs w:val="24"/>
               </w:rPr>
             </w:pPr>
+            <w:r>
+              <w:rPr>
+                <w:rFonts w:asciiTheme="minorHAnsi" w:hAnsiTheme="minorHAnsi" w:cstheme="minorHAnsi"/>
+                <w:color w:val="44546A" w:themeColor="text2"/>
+                <w:sz w:val="24"/>
+                <w:szCs w:val="24"/>
+              </w:rPr>
+              <w:t>26/11/2022</w:t>
+            </w:r>
           </w:p>
         </w:tc>
       </w:tr>
@@ -5765,7 +5664,7 @@
               <v:stroke joinstyle="miter"/>
               <v:path gradientshapeok="t" o:connecttype="rect"/>
             </v:shapetype>
-            <v:shape id="Text Box 13" o:spid="_x0000_s1026" type="#_x0000_t202" alt="Color-block footer displaying page number" style="position:absolute;margin-left:406pt;margin-top:790.25pt;width:457.2pt;height:30.95pt;z-index:251663360;visibility:visible;mso-wrap-style:square;mso-width-percent:0;mso-height-percent:0;mso-wrap-distance-left:9pt;mso-wrap-distance-top:14.4pt;mso-wrap-distance-right:9pt;mso-wrap-distance-bottom:14.4pt;mso-position-horizontal:right;mso-position-horizontal-relative:margin;mso-position-vertical:absolute;mso-position-vertical-relative:page;mso-width-percent:0;mso-height-percent:0;mso-width-relative:margin;mso-height-relative:margin;v-text-anchor:top" o:gfxdata="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" o:allowoverlap="f" filled="f" stroked="f" strokeweight=".5pt">
+            <v:shape id="Text Box 13" o:spid="_x0000_s1026" type="#_x0000_t202" alt="Color-block footer displaying page number" style="position:absolute;margin-left:406pt;margin-top:790.25pt;width:457.2pt;height:30.95pt;z-index:251663360;visibility:visible;mso-wrap-style:square;mso-width-percent:0;mso-height-percent:0;mso-wrap-distance-left:9pt;mso-wrap-distance-top:14.4pt;mso-wrap-distance-right:9pt;mso-wrap-distance-bottom:14.4pt;mso-position-horizontal:right;mso-position-horizontal-relative:margin;mso-position-vertical:absolute;mso-position-vertical-relative:page;mso-width-percent:0;mso-height-percent:0;mso-width-relative:margin;mso-height-relative:margin;v-text-anchor:top" o:gfxdata="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" o:allowoverlap="f" filled="f" stroked="f" strokeweight=".5pt">
               <v:textbox inset="0,0,0,0">
                 <w:txbxContent>
                   <w:tbl>

</xml_diff>

<commit_message>
updating BRD,SVP and SDD with A#
</commit_message>
<xml_diff>
--- a/Documentation/BRD 2.0.docx
+++ b/Documentation/BRD 2.0.docx
@@ -5339,6 +5339,15 @@
                 <w:szCs w:val="24"/>
               </w:rPr>
               <w:t>Shiney Prabhakar, Team Member</w:t>
+            </w:r>
+            <w:r>
+              <w:rPr>
+                <w:rFonts w:asciiTheme="minorHAnsi" w:hAnsiTheme="minorHAnsi" w:cstheme="minorHAnsi"/>
+                <w:color w:val="44546A" w:themeColor="text2"/>
+                <w:sz w:val="24"/>
+                <w:szCs w:val="24"/>
+              </w:rPr>
+              <w:t>,A00466455</w:t>
             </w:r>
           </w:p>
         </w:tc>

</xml_diff>